<commit_message>
working on report card functions
</commit_message>
<xml_diff>
--- a/black-sea-bass/Tailored_indicators/indicator-analysis2.docx
+++ b/black-sea-bass/Tailored_indicators/indicator-analysis2.docx
@@ -53,7 +53,7 @@
         <w:pStyle w:val="Date"/>
       </w:pPr>
       <w:r>
-        <w:t xml:space="preserve">06</w:t>
+        <w:t xml:space="preserve">10</w:t>
       </w:r>
       <w:r>
         <w:t xml:space="preserve"> </w:t>
@@ -1088,13 +1088,844 @@
     </w:p>
     <w:bookmarkEnd w:id="57"/>
     <w:bookmarkEnd w:id="58"/>
-    <w:bookmarkStart w:id="59" w:name="report-card"/>
+    <w:bookmarkStart w:id="61" w:name="report-cards"/>
     <w:p>
       <w:pPr>
         <w:pStyle w:val="Heading2"/>
       </w:pPr>
       <w:r>
-        <w:t xml:space="preserve">Report card</w:t>
+        <w:t xml:space="preserve">Report cards</w:t>
+      </w:r>
+    </w:p>
+    <w:bookmarkStart w:id="59" w:name="indicator-report-card"/>
+    <w:p>
+      <w:pPr>
+        <w:pStyle w:val="Heading3"/>
+      </w:pPr>
+      <w:r>
+        <w:t xml:space="preserve">Indicator report card</w:t>
+      </w:r>
+    </w:p>
+    <w:tbl>
+      <w:tblPr>
+        <w:tblStyle w:val="Table"/>
+        <w:tblW w:type="pct" w:w="5000.0"/>
+        <w:tblLook w:firstRow="1" w:lastRow="0" w:firstColumn="0" w:lastColumn="0" w:noHBand="0" w:noVBand="0" w:val="0020"/>
+      </w:tblPr>
+      <w:tblGrid>
+        <w:gridCol w:w="3228"/>
+        <w:gridCol w:w="974"/>
+        <w:gridCol w:w="1401"/>
+        <w:gridCol w:w="1279"/>
+        <w:gridCol w:w="1035"/>
+      </w:tblGrid>
+      <w:tr>
+        <w:tc>
+          <w:p>
+            <w:pPr>
+              <w:pStyle w:val="Compact"/>
+              <w:jc w:val="left"/>
+            </w:pPr>
+            <w:r>
+              <w:t xml:space="preserve">Indicator</w:t>
+            </w:r>
+          </w:p>
+        </w:tc>
+        <w:tc>
+          <w:p>
+            <w:pPr>
+              <w:pStyle w:val="Compact"/>
+              <w:jc w:val="left"/>
+            </w:pPr>
+            <w:r>
+              <w:t xml:space="preserve">Trend with time</w:t>
+            </w:r>
+          </w:p>
+        </w:tc>
+        <w:tc>
+          <w:p>
+            <w:pPr>
+              <w:pStyle w:val="Compact"/>
+              <w:jc w:val="left"/>
+            </w:pPr>
+            <w:r>
+              <w:t xml:space="preserve">Trend with recruitment</w:t>
+            </w:r>
+          </w:p>
+        </w:tc>
+        <w:tc>
+          <w:p>
+            <w:pPr>
+              <w:pStyle w:val="Compact"/>
+              <w:jc w:val="left"/>
+            </w:pPr>
+            <w:r>
+              <w:t xml:space="preserve">Trend with abundance</w:t>
+            </w:r>
+          </w:p>
+        </w:tc>
+        <w:tc>
+          <w:p>
+            <w:pPr>
+              <w:pStyle w:val="Compact"/>
+              <w:jc w:val="left"/>
+            </w:pPr>
+            <w:r>
+              <w:t xml:space="preserve">Trend with catch</w:t>
+            </w:r>
+          </w:p>
+        </w:tc>
+      </w:tr>
+      <w:tr>
+        <w:tc>
+          <w:p>
+            <w:pPr>
+              <w:pStyle w:val="Compact"/>
+              <w:jc w:val="left"/>
+            </w:pPr>
+            <w:r>
+              <w:t xml:space="preserve">winter OI SST Anomaly Black sea bass spring degreesC</w:t>
+            </w:r>
+          </w:p>
+        </w:tc>
+        <w:tc>
+          <w:p>
+            <w:pPr>
+              <w:pStyle w:val="Compact"/>
+              <w:jc w:val="left"/>
+            </w:pPr>
+            <w:r>
+              <w:t xml:space="preserve">No</w:t>
+            </w:r>
+          </w:p>
+        </w:tc>
+        <w:tc>
+          <w:p>
+            <w:pPr>
+              <w:pStyle w:val="Compact"/>
+              <w:jc w:val="left"/>
+            </w:pPr>
+            <w:r>
+              <w:t xml:space="preserve">NA</w:t>
+            </w:r>
+          </w:p>
+        </w:tc>
+        <w:tc>
+          <w:p>
+            <w:pPr>
+              <w:pStyle w:val="Compact"/>
+              <w:jc w:val="left"/>
+            </w:pPr>
+            <w:r>
+              <w:t xml:space="preserve">NA</w:t>
+            </w:r>
+          </w:p>
+        </w:tc>
+        <w:tc>
+          <w:p>
+            <w:pPr>
+              <w:pStyle w:val="Compact"/>
+              <w:jc w:val="left"/>
+            </w:pPr>
+            <w:r>
+              <w:t xml:space="preserve">NA</w:t>
+            </w:r>
+          </w:p>
+        </w:tc>
+      </w:tr>
+      <w:tr>
+        <w:tc>
+          <w:p>
+            <w:pPr>
+              <w:pStyle w:val="Compact"/>
+              <w:jc w:val="left"/>
+            </w:pPr>
+            <w:r>
+              <w:t xml:space="preserve">fall OI SST Anomaly Black sea bass spring degreesC</w:t>
+            </w:r>
+          </w:p>
+        </w:tc>
+        <w:tc>
+          <w:p>
+            <w:pPr>
+              <w:pStyle w:val="Compact"/>
+              <w:jc w:val="left"/>
+            </w:pPr>
+            <w:r>
+              <w:t xml:space="preserve">Yes, positive</w:t>
+            </w:r>
+          </w:p>
+        </w:tc>
+        <w:tc>
+          <w:p>
+            <w:pPr>
+              <w:pStyle w:val="Compact"/>
+              <w:jc w:val="left"/>
+            </w:pPr>
+            <w:r>
+              <w:t xml:space="preserve">NA</w:t>
+            </w:r>
+          </w:p>
+        </w:tc>
+        <w:tc>
+          <w:p>
+            <w:pPr>
+              <w:pStyle w:val="Compact"/>
+              <w:jc w:val="left"/>
+            </w:pPr>
+            <w:r>
+              <w:t xml:space="preserve">NA</w:t>
+            </w:r>
+          </w:p>
+        </w:tc>
+        <w:tc>
+          <w:p>
+            <w:pPr>
+              <w:pStyle w:val="Compact"/>
+              <w:jc w:val="left"/>
+            </w:pPr>
+            <w:r>
+              <w:t xml:space="preserve">NA</w:t>
+            </w:r>
+          </w:p>
+        </w:tc>
+      </w:tr>
+      <w:tr>
+        <w:tc>
+          <w:p>
+            <w:pPr>
+              <w:pStyle w:val="Compact"/>
+              <w:jc w:val="left"/>
+            </w:pPr>
+            <w:r>
+              <w:t xml:space="preserve">winter Black sea bass spring gC m-2 d-1</w:t>
+            </w:r>
+          </w:p>
+        </w:tc>
+        <w:tc>
+          <w:p>
+            <w:pPr>
+              <w:pStyle w:val="Compact"/>
+              <w:jc w:val="left"/>
+            </w:pPr>
+            <w:r>
+              <w:t xml:space="preserve">No</w:t>
+            </w:r>
+          </w:p>
+        </w:tc>
+        <w:tc>
+          <w:p>
+            <w:pPr>
+              <w:pStyle w:val="Compact"/>
+              <w:jc w:val="left"/>
+            </w:pPr>
+            <w:r>
+              <w:t xml:space="preserve">NA</w:t>
+            </w:r>
+          </w:p>
+        </w:tc>
+        <w:tc>
+          <w:p>
+            <w:pPr>
+              <w:pStyle w:val="Compact"/>
+              <w:jc w:val="left"/>
+            </w:pPr>
+            <w:r>
+              <w:t xml:space="preserve">NA</w:t>
+            </w:r>
+          </w:p>
+        </w:tc>
+        <w:tc>
+          <w:p>
+            <w:pPr>
+              <w:pStyle w:val="Compact"/>
+              <w:jc w:val="left"/>
+            </w:pPr>
+            <w:r>
+              <w:t xml:space="preserve">NA</w:t>
+            </w:r>
+          </w:p>
+        </w:tc>
+      </w:tr>
+      <w:tr>
+        <w:tc>
+          <w:p>
+            <w:pPr>
+              <w:pStyle w:val="Compact"/>
+              <w:jc w:val="left"/>
+            </w:pPr>
+            <w:r>
+              <w:t xml:space="preserve">fall Black sea bass spring gC m-2 d-1</w:t>
+            </w:r>
+          </w:p>
+        </w:tc>
+        <w:tc>
+          <w:p>
+            <w:pPr>
+              <w:pStyle w:val="Compact"/>
+              <w:jc w:val="left"/>
+            </w:pPr>
+            <w:r>
+              <w:t xml:space="preserve">No</w:t>
+            </w:r>
+          </w:p>
+        </w:tc>
+        <w:tc>
+          <w:p>
+            <w:pPr>
+              <w:pStyle w:val="Compact"/>
+              <w:jc w:val="left"/>
+            </w:pPr>
+            <w:r>
+              <w:t xml:space="preserve">NA</w:t>
+            </w:r>
+          </w:p>
+        </w:tc>
+        <w:tc>
+          <w:p>
+            <w:pPr>
+              <w:pStyle w:val="Compact"/>
+              <w:jc w:val="left"/>
+            </w:pPr>
+            <w:r>
+              <w:t xml:space="preserve">NA</w:t>
+            </w:r>
+          </w:p>
+        </w:tc>
+        <w:tc>
+          <w:p>
+            <w:pPr>
+              <w:pStyle w:val="Compact"/>
+              <w:jc w:val="left"/>
+            </w:pPr>
+            <w:r>
+              <w:t xml:space="preserve">NA</w:t>
+            </w:r>
+          </w:p>
+        </w:tc>
+      </w:tr>
+      <w:tr>
+        <w:tc>
+          <w:p>
+            <w:pPr>
+              <w:pStyle w:val="Compact"/>
+              <w:jc w:val="left"/>
+            </w:pPr>
+            <w:r>
+              <w:t xml:space="preserve">T_mean</w:t>
+            </w:r>
+          </w:p>
+        </w:tc>
+        <w:tc>
+          <w:p>
+            <w:pPr>
+              <w:pStyle w:val="Compact"/>
+              <w:jc w:val="left"/>
+            </w:pPr>
+            <w:r>
+              <w:t xml:space="preserve">No</w:t>
+            </w:r>
+          </w:p>
+        </w:tc>
+        <w:tc>
+          <w:p>
+            <w:pPr>
+              <w:pStyle w:val="Compact"/>
+              <w:jc w:val="left"/>
+            </w:pPr>
+            <w:r>
+              <w:t xml:space="preserve">NA</w:t>
+            </w:r>
+          </w:p>
+        </w:tc>
+        <w:tc>
+          <w:p>
+            <w:pPr>
+              <w:pStyle w:val="Compact"/>
+              <w:jc w:val="left"/>
+            </w:pPr>
+            <w:r>
+              <w:t xml:space="preserve">NA</w:t>
+            </w:r>
+          </w:p>
+        </w:tc>
+        <w:tc>
+          <w:p>
+            <w:pPr>
+              <w:pStyle w:val="Compact"/>
+              <w:jc w:val="left"/>
+            </w:pPr>
+            <w:r>
+              <w:t xml:space="preserve">NA</w:t>
+            </w:r>
+          </w:p>
+        </w:tc>
+      </w:tr>
+      <w:tr>
+        <w:tc>
+          <w:p>
+            <w:pPr>
+              <w:pStyle w:val="Compact"/>
+              <w:jc w:val="left"/>
+            </w:pPr>
+            <w:r>
+              <w:t xml:space="preserve">T_min</w:t>
+            </w:r>
+          </w:p>
+        </w:tc>
+        <w:tc>
+          <w:p>
+            <w:pPr>
+              <w:pStyle w:val="Compact"/>
+              <w:jc w:val="left"/>
+            </w:pPr>
+            <w:r>
+              <w:t xml:space="preserve">No</w:t>
+            </w:r>
+          </w:p>
+        </w:tc>
+        <w:tc>
+          <w:p>
+            <w:pPr>
+              <w:pStyle w:val="Compact"/>
+              <w:jc w:val="left"/>
+            </w:pPr>
+            <w:r>
+              <w:t xml:space="preserve">NA</w:t>
+            </w:r>
+          </w:p>
+        </w:tc>
+        <w:tc>
+          <w:p>
+            <w:pPr>
+              <w:pStyle w:val="Compact"/>
+              <w:jc w:val="left"/>
+            </w:pPr>
+            <w:r>
+              <w:t xml:space="preserve">NA</w:t>
+            </w:r>
+          </w:p>
+        </w:tc>
+        <w:tc>
+          <w:p>
+            <w:pPr>
+              <w:pStyle w:val="Compact"/>
+              <w:jc w:val="left"/>
+            </w:pPr>
+            <w:r>
+              <w:t xml:space="preserve">NA</w:t>
+            </w:r>
+          </w:p>
+        </w:tc>
+      </w:tr>
+      <w:tr>
+        <w:tc>
+          <w:p>
+            <w:pPr>
+              <w:pStyle w:val="Compact"/>
+              <w:jc w:val="left"/>
+            </w:pPr>
+            <w:r>
+              <w:t xml:space="preserve">T_peak</w:t>
+            </w:r>
+          </w:p>
+        </w:tc>
+        <w:tc>
+          <w:p>
+            <w:pPr>
+              <w:pStyle w:val="Compact"/>
+              <w:jc w:val="left"/>
+            </w:pPr>
+            <w:r>
+              <w:t xml:space="preserve">No</w:t>
+            </w:r>
+          </w:p>
+        </w:tc>
+        <w:tc>
+          <w:p>
+            <w:pPr>
+              <w:pStyle w:val="Compact"/>
+              <w:jc w:val="left"/>
+            </w:pPr>
+            <w:r>
+              <w:t xml:space="preserve">NA</w:t>
+            </w:r>
+          </w:p>
+        </w:tc>
+        <w:tc>
+          <w:p>
+            <w:pPr>
+              <w:pStyle w:val="Compact"/>
+              <w:jc w:val="left"/>
+            </w:pPr>
+            <w:r>
+              <w:t xml:space="preserve">NA</w:t>
+            </w:r>
+          </w:p>
+        </w:tc>
+        <w:tc>
+          <w:p>
+            <w:pPr>
+              <w:pStyle w:val="Compact"/>
+              <w:jc w:val="left"/>
+            </w:pPr>
+            <w:r>
+              <w:t xml:space="preserve">NA</w:t>
+            </w:r>
+          </w:p>
+        </w:tc>
+      </w:tr>
+      <w:tr>
+        <w:tc>
+          <w:p>
+            <w:pPr>
+              <w:pStyle w:val="Compact"/>
+              <w:jc w:val="left"/>
+            </w:pPr>
+            <w:r>
+              <w:t xml:space="preserve">V_max</w:t>
+            </w:r>
+          </w:p>
+        </w:tc>
+        <w:tc>
+          <w:p>
+            <w:pPr>
+              <w:pStyle w:val="Compact"/>
+              <w:jc w:val="left"/>
+            </w:pPr>
+            <w:r>
+              <w:t xml:space="preserve">No</w:t>
+            </w:r>
+          </w:p>
+        </w:tc>
+        <w:tc>
+          <w:p>
+            <w:pPr>
+              <w:pStyle w:val="Compact"/>
+              <w:jc w:val="left"/>
+            </w:pPr>
+            <w:r>
+              <w:t xml:space="preserve">NA</w:t>
+            </w:r>
+          </w:p>
+        </w:tc>
+        <w:tc>
+          <w:p>
+            <w:pPr>
+              <w:pStyle w:val="Compact"/>
+              <w:jc w:val="left"/>
+            </w:pPr>
+            <w:r>
+              <w:t xml:space="preserve">NA</w:t>
+            </w:r>
+          </w:p>
+        </w:tc>
+        <w:tc>
+          <w:p>
+            <w:pPr>
+              <w:pStyle w:val="Compact"/>
+              <w:jc w:val="left"/>
+            </w:pPr>
+            <w:r>
+              <w:t xml:space="preserve">NA</w:t>
+            </w:r>
+          </w:p>
+        </w:tc>
+      </w:tr>
+      <w:tr>
+        <w:tc>
+          <w:p>
+            <w:pPr>
+              <w:pStyle w:val="Compact"/>
+              <w:jc w:val="left"/>
+            </w:pPr>
+            <w:r>
+              <w:t xml:space="preserve">long-term sst degreesC</w:t>
+            </w:r>
+          </w:p>
+        </w:tc>
+        <w:tc>
+          <w:p>
+            <w:pPr>
+              <w:pStyle w:val="Compact"/>
+              <w:jc w:val="left"/>
+            </w:pPr>
+            <w:r>
+              <w:t xml:space="preserve">Yes, positive</w:t>
+            </w:r>
+          </w:p>
+        </w:tc>
+        <w:tc>
+          <w:p>
+            <w:pPr>
+              <w:pStyle w:val="Compact"/>
+              <w:jc w:val="left"/>
+            </w:pPr>
+            <w:r>
+              <w:t xml:space="preserve">NA</w:t>
+            </w:r>
+          </w:p>
+        </w:tc>
+        <w:tc>
+          <w:p>
+            <w:pPr>
+              <w:pStyle w:val="Compact"/>
+              <w:jc w:val="left"/>
+            </w:pPr>
+            <w:r>
+              <w:t xml:space="preserve">NA</w:t>
+            </w:r>
+          </w:p>
+        </w:tc>
+        <w:tc>
+          <w:p>
+            <w:pPr>
+              <w:pStyle w:val="Compact"/>
+              <w:jc w:val="left"/>
+            </w:pPr>
+            <w:r>
+              <w:t xml:space="preserve">NA</w:t>
+            </w:r>
+          </w:p>
+        </w:tc>
+      </w:tr>
+      <w:tr>
+        <w:tc>
+          <w:p>
+            <w:pPr>
+              <w:pStyle w:val="Compact"/>
+              <w:jc w:val="left"/>
+            </w:pPr>
+            <w:r>
+              <w:t xml:space="preserve">cumulative intensity degrees C</w:t>
+            </w:r>
+          </w:p>
+        </w:tc>
+        <w:tc>
+          <w:p>
+            <w:pPr>
+              <w:pStyle w:val="Compact"/>
+              <w:jc w:val="left"/>
+            </w:pPr>
+            <w:r>
+              <w:t xml:space="preserve">Yes, positive</w:t>
+            </w:r>
+          </w:p>
+        </w:tc>
+        <w:tc>
+          <w:p>
+            <w:pPr>
+              <w:pStyle w:val="Compact"/>
+              <w:jc w:val="left"/>
+            </w:pPr>
+            <w:r>
+              <w:t xml:space="preserve">NA</w:t>
+            </w:r>
+          </w:p>
+        </w:tc>
+        <w:tc>
+          <w:p>
+            <w:pPr>
+              <w:pStyle w:val="Compact"/>
+              <w:jc w:val="left"/>
+            </w:pPr>
+            <w:r>
+              <w:t xml:space="preserve">NA</w:t>
+            </w:r>
+          </w:p>
+        </w:tc>
+        <w:tc>
+          <w:p>
+            <w:pPr>
+              <w:pStyle w:val="Compact"/>
+              <w:jc w:val="left"/>
+            </w:pPr>
+            <w:r>
+              <w:t xml:space="preserve">NA</w:t>
+            </w:r>
+          </w:p>
+        </w:tc>
+      </w:tr>
+      <w:tr>
+        <w:tc>
+          <w:p>
+            <w:pPr>
+              <w:pStyle w:val="Compact"/>
+              <w:jc w:val="left"/>
+            </w:pPr>
+            <w:r>
+              <w:t xml:space="preserve">maximum intensity degrees C</w:t>
+            </w:r>
+          </w:p>
+        </w:tc>
+        <w:tc>
+          <w:p>
+            <w:pPr>
+              <w:pStyle w:val="Compact"/>
+              <w:jc w:val="left"/>
+            </w:pPr>
+            <w:r>
+              <w:t xml:space="preserve">Yes, positive</w:t>
+            </w:r>
+          </w:p>
+        </w:tc>
+        <w:tc>
+          <w:p>
+            <w:pPr>
+              <w:pStyle w:val="Compact"/>
+              <w:jc w:val="left"/>
+            </w:pPr>
+            <w:r>
+              <w:t xml:space="preserve">NA</w:t>
+            </w:r>
+          </w:p>
+        </w:tc>
+        <w:tc>
+          <w:p>
+            <w:pPr>
+              <w:pStyle w:val="Compact"/>
+              <w:jc w:val="left"/>
+            </w:pPr>
+            <w:r>
+              <w:t xml:space="preserve">NA</w:t>
+            </w:r>
+          </w:p>
+        </w:tc>
+        <w:tc>
+          <w:p>
+            <w:pPr>
+              <w:pStyle w:val="Compact"/>
+              <w:jc w:val="left"/>
+            </w:pPr>
+            <w:r>
+              <w:t xml:space="preserve">NA</w:t>
+            </w:r>
+          </w:p>
+        </w:tc>
+      </w:tr>
+      <w:tr>
+        <w:tc>
+          <w:p>
+            <w:pPr>
+              <w:pStyle w:val="Compact"/>
+              <w:jc w:val="left"/>
+            </w:pPr>
+            <w:r>
+              <w:t xml:space="preserve">northern_latitude</w:t>
+            </w:r>
+          </w:p>
+        </w:tc>
+        <w:tc>
+          <w:p>
+            <w:pPr>
+              <w:pStyle w:val="Compact"/>
+              <w:jc w:val="left"/>
+            </w:pPr>
+            <w:r>
+              <w:t xml:space="preserve">Yes, positive</w:t>
+            </w:r>
+          </w:p>
+        </w:tc>
+        <w:tc>
+          <w:p>
+            <w:pPr>
+              <w:pStyle w:val="Compact"/>
+              <w:jc w:val="left"/>
+            </w:pPr>
+            <w:r>
+              <w:t xml:space="preserve">NA</w:t>
+            </w:r>
+          </w:p>
+        </w:tc>
+        <w:tc>
+          <w:p>
+            <w:pPr>
+              <w:pStyle w:val="Compact"/>
+              <w:jc w:val="left"/>
+            </w:pPr>
+            <w:r>
+              <w:t xml:space="preserve">NA</w:t>
+            </w:r>
+          </w:p>
+        </w:tc>
+        <w:tc>
+          <w:p>
+            <w:pPr>
+              <w:pStyle w:val="Compact"/>
+              <w:jc w:val="left"/>
+            </w:pPr>
+            <w:r>
+              <w:t xml:space="preserve">NA</w:t>
+            </w:r>
+          </w:p>
+        </w:tc>
+      </w:tr>
+      <w:tr>
+        <w:tc>
+          <w:p>
+            <w:pPr>
+              <w:pStyle w:val="Compact"/>
+              <w:jc w:val="left"/>
+            </w:pPr>
+            <w:r>
+              <w:t xml:space="preserve">southern_latitude</w:t>
+            </w:r>
+          </w:p>
+        </w:tc>
+        <w:tc>
+          <w:p>
+            <w:pPr>
+              <w:pStyle w:val="Compact"/>
+              <w:jc w:val="left"/>
+            </w:pPr>
+            <w:r>
+              <w:t xml:space="preserve">No</w:t>
+            </w:r>
+          </w:p>
+        </w:tc>
+        <w:tc>
+          <w:p>
+            <w:pPr>
+              <w:pStyle w:val="Compact"/>
+              <w:jc w:val="left"/>
+            </w:pPr>
+            <w:r>
+              <w:t xml:space="preserve">NA</w:t>
+            </w:r>
+          </w:p>
+        </w:tc>
+        <w:tc>
+          <w:p>
+            <w:pPr>
+              <w:pStyle w:val="Compact"/>
+              <w:jc w:val="left"/>
+            </w:pPr>
+            <w:r>
+              <w:t xml:space="preserve">NA</w:t>
+            </w:r>
+          </w:p>
+        </w:tc>
+        <w:tc>
+          <w:p>
+            <w:pPr>
+              <w:pStyle w:val="Compact"/>
+              <w:jc w:val="left"/>
+            </w:pPr>
+            <w:r>
+              <w:t xml:space="preserve">NA</w:t>
+            </w:r>
+          </w:p>
+        </w:tc>
+      </w:tr>
+    </w:tbl>
+    <w:bookmarkEnd w:id="59"/>
+    <w:bookmarkStart w:id="60" w:name="time-series-report-card"/>
+    <w:p>
+      <w:pPr>
+        <w:pStyle w:val="Heading3"/>
+      </w:pPr>
+      <w:r>
+        <w:t xml:space="preserve">Time series report card</w:t>
       </w:r>
     </w:p>
     <w:tbl xmlns:w="http://schemas.openxmlformats.org/wordprocessingml/2006/main" xmlns:r="http://schemas.openxmlformats.org/officeDocument/2006/relationships" xmlns:w14="http://schemas.microsoft.com/office/word/2010/wordml" xmlns:wp="http://schemas.openxmlformats.org/drawingml/2006/wordprocessingDrawing" xmlns:a="http://schemas.openxmlformats.org/drawingml/2006/main" xmlns:pic="http://schemas.openxmlformats.org/drawingml/2006/picture">
@@ -1651,36 +2482,36 @@
                 <w:szCs w:val="22"/>
                 <w:color w:val="000000"/>
               </w:rPr>
-              <w:t xml:space="preserve">124.89</w:t>
-            </w:r>
-          </w:p>
-        </w:tc>
-        <w:tc>
-          <w:tcPr>
-            <w:tcBorders/>
-            <w:shd w:val="clear" w:color="auto" w:fill="CAFF70"/>
-            <w:tcMar>
-              <w:top w:w="0" w:type="dxa"/>
-              <w:bottom w:w="0" w:type="dxa"/>
-              <w:left w:w="0" w:type="dxa"/>
-              <w:right w:w="0" w:type="dxa"/>
-            </w:tcMar>
-            <w:vAlign w:val="center"/>
-          </w:tcPr>
-          <w:p>
-            <w:pPr>
-              <w:jc w:val="left"/>
-              <w:spacing w:after="100" w:before="100" w:line="240"/>
-              <w:ind w:firstLine="0" w:left="100" w:right="100"/>
-            </w:pPr>
-            <w:r xmlns:w="http://schemas.openxmlformats.org/wordprocessingml/2006/main" xmlns:wp="http://schemas.openxmlformats.org/drawingml/2006/wordprocessingDrawing" xmlns:r="http://schemas.openxmlformats.org/officeDocument/2006/relationships" xmlns:w14="http://schemas.microsoft.com/office/word/2010/wordml">
-              <w:rPr>
-                <w:rFonts w:ascii="Arial" w:hAnsi="Arial" w:eastAsia="Arial" w:cs="Arial"/>
-                <w:sz w:val="22"/>
-                <w:szCs w:val="22"/>
-                <w:color w:val="000000"/>
-              </w:rPr>
-              <w:t xml:space="preserve">124.89</w:t>
+              <w:t xml:space="preserve">247.47</w:t>
+            </w:r>
+          </w:p>
+        </w:tc>
+        <w:tc>
+          <w:tcPr>
+            <w:tcBorders/>
+            <w:shd w:val="clear" w:color="auto" w:fill="FFFFFF"/>
+            <w:tcMar>
+              <w:top w:w="0" w:type="dxa"/>
+              <w:bottom w:w="0" w:type="dxa"/>
+              <w:left w:w="0" w:type="dxa"/>
+              <w:right w:w="0" w:type="dxa"/>
+            </w:tcMar>
+            <w:vAlign w:val="center"/>
+          </w:tcPr>
+          <w:p>
+            <w:pPr>
+              <w:jc w:val="left"/>
+              <w:spacing w:after="100" w:before="100" w:line="240"/>
+              <w:ind w:firstLine="0" w:left="100" w:right="100"/>
+            </w:pPr>
+            <w:r xmlns:w="http://schemas.openxmlformats.org/wordprocessingml/2006/main" xmlns:wp="http://schemas.openxmlformats.org/drawingml/2006/wordprocessingDrawing" xmlns:r="http://schemas.openxmlformats.org/officeDocument/2006/relationships" xmlns:w14="http://schemas.microsoft.com/office/word/2010/wordml">
+              <w:rPr>
+                <w:rFonts w:ascii="Arial" w:hAnsi="Arial" w:eastAsia="Arial" w:cs="Arial"/>
+                <w:sz w:val="22"/>
+                <w:szCs w:val="22"/>
+                <w:color w:val="000000"/>
+              </w:rPr>
+              <w:t xml:space="preserve">2.31</w:t>
             </w:r>
           </w:p>
         </w:tc>
@@ -1947,36 +2778,36 @@
                 <w:szCs w:val="22"/>
                 <w:color w:val="000000"/>
               </w:rPr>
-              <w:t xml:space="preserve">79.92</w:t>
-            </w:r>
-          </w:p>
-        </w:tc>
-        <w:tc>
-          <w:tcPr>
-            <w:tcBorders/>
-            <w:shd w:val="clear" w:color="auto" w:fill="FFFFFF"/>
-            <w:tcMar>
-              <w:top w:w="0" w:type="dxa"/>
-              <w:bottom w:w="0" w:type="dxa"/>
-              <w:left w:w="0" w:type="dxa"/>
-              <w:right w:w="0" w:type="dxa"/>
-            </w:tcMar>
-            <w:vAlign w:val="center"/>
-          </w:tcPr>
-          <w:p>
-            <w:pPr>
-              <w:jc w:val="left"/>
-              <w:spacing w:after="100" w:before="100" w:line="240"/>
-              <w:ind w:firstLine="0" w:left="100" w:right="100"/>
-            </w:pPr>
-            <w:r xmlns:w="http://schemas.openxmlformats.org/wordprocessingml/2006/main" xmlns:wp="http://schemas.openxmlformats.org/drawingml/2006/wordprocessingDrawing" xmlns:r="http://schemas.openxmlformats.org/officeDocument/2006/relationships" xmlns:w14="http://schemas.microsoft.com/office/word/2010/wordml">
-              <w:rPr>
-                <w:rFonts w:ascii="Arial" w:hAnsi="Arial" w:eastAsia="Arial" w:cs="Arial"/>
-                <w:sz w:val="22"/>
-                <w:szCs w:val="22"/>
-                <w:color w:val="000000"/>
-              </w:rPr>
-              <w:t xml:space="preserve">79.92</w:t>
+              <w:t xml:space="preserve">157.72</w:t>
+            </w:r>
+          </w:p>
+        </w:tc>
+        <w:tc>
+          <w:tcPr>
+            <w:tcBorders/>
+            <w:shd w:val="clear" w:color="auto" w:fill="FFFFFF"/>
+            <w:tcMar>
+              <w:top w:w="0" w:type="dxa"/>
+              <w:bottom w:w="0" w:type="dxa"/>
+              <w:left w:w="0" w:type="dxa"/>
+              <w:right w:w="0" w:type="dxa"/>
+            </w:tcMar>
+            <w:vAlign w:val="center"/>
+          </w:tcPr>
+          <w:p>
+            <w:pPr>
+              <w:jc w:val="left"/>
+              <w:spacing w:after="100" w:before="100" w:line="240"/>
+              <w:ind w:firstLine="0" w:left="100" w:right="100"/>
+            </w:pPr>
+            <w:r xmlns:w="http://schemas.openxmlformats.org/wordprocessingml/2006/main" xmlns:wp="http://schemas.openxmlformats.org/drawingml/2006/wordprocessingDrawing" xmlns:r="http://schemas.openxmlformats.org/officeDocument/2006/relationships" xmlns:w14="http://schemas.microsoft.com/office/word/2010/wordml">
+              <w:rPr>
+                <w:rFonts w:ascii="Arial" w:hAnsi="Arial" w:eastAsia="Arial" w:cs="Arial"/>
+                <w:sz w:val="22"/>
+                <w:szCs w:val="22"/>
+                <w:color w:val="000000"/>
+              </w:rPr>
+              <w:t xml:space="preserve">2.13</w:t>
             </w:r>
           </w:p>
         </w:tc>
@@ -2243,36 +3074,36 @@
                 <w:szCs w:val="22"/>
                 <w:color w:val="000000"/>
               </w:rPr>
-              <w:t xml:space="preserve">77.71</w:t>
-            </w:r>
-          </w:p>
-        </w:tc>
-        <w:tc>
-          <w:tcPr>
-            <w:tcBorders/>
-            <w:shd w:val="clear" w:color="auto" w:fill="FFFFFF"/>
-            <w:tcMar>
-              <w:top w:w="0" w:type="dxa"/>
-              <w:bottom w:w="0" w:type="dxa"/>
-              <w:left w:w="0" w:type="dxa"/>
-              <w:right w:w="0" w:type="dxa"/>
-            </w:tcMar>
-            <w:vAlign w:val="center"/>
-          </w:tcPr>
-          <w:p>
-            <w:pPr>
-              <w:jc w:val="left"/>
-              <w:spacing w:after="100" w:before="100" w:line="240"/>
-              <w:ind w:firstLine="0" w:left="100" w:right="100"/>
-            </w:pPr>
-            <w:r xmlns:w="http://schemas.openxmlformats.org/wordprocessingml/2006/main" xmlns:wp="http://schemas.openxmlformats.org/drawingml/2006/wordprocessingDrawing" xmlns:r="http://schemas.openxmlformats.org/officeDocument/2006/relationships" xmlns:w14="http://schemas.microsoft.com/office/word/2010/wordml">
-              <w:rPr>
-                <w:rFonts w:ascii="Arial" w:hAnsi="Arial" w:eastAsia="Arial" w:cs="Arial"/>
-                <w:sz w:val="22"/>
-                <w:szCs w:val="22"/>
-                <w:color w:val="000000"/>
-              </w:rPr>
-              <w:t xml:space="preserve">77.71</w:t>
+              <w:t xml:space="preserve">152.03</w:t>
+            </w:r>
+          </w:p>
+        </w:tc>
+        <w:tc>
+          <w:tcPr>
+            <w:tcBorders/>
+            <w:shd w:val="clear" w:color="auto" w:fill="CAFF70"/>
+            <w:tcMar>
+              <w:top w:w="0" w:type="dxa"/>
+              <w:bottom w:w="0" w:type="dxa"/>
+              <w:left w:w="0" w:type="dxa"/>
+              <w:right w:w="0" w:type="dxa"/>
+            </w:tcMar>
+            <w:vAlign w:val="center"/>
+          </w:tcPr>
+          <w:p>
+            <w:pPr>
+              <w:jc w:val="left"/>
+              <w:spacing w:after="100" w:before="100" w:line="240"/>
+              <w:ind w:firstLine="0" w:left="100" w:right="100"/>
+            </w:pPr>
+            <w:r xmlns:w="http://schemas.openxmlformats.org/wordprocessingml/2006/main" xmlns:wp="http://schemas.openxmlformats.org/drawingml/2006/wordprocessingDrawing" xmlns:r="http://schemas.openxmlformats.org/officeDocument/2006/relationships" xmlns:w14="http://schemas.microsoft.com/office/word/2010/wordml">
+              <w:rPr>
+                <w:rFonts w:ascii="Arial" w:hAnsi="Arial" w:eastAsia="Arial" w:cs="Arial"/>
+                <w:sz w:val="22"/>
+                <w:szCs w:val="22"/>
+                <w:color w:val="000000"/>
+              </w:rPr>
+              <w:t xml:space="preserve">3.39</w:t>
             </w:r>
           </w:p>
         </w:tc>
@@ -2539,36 +3370,36 @@
                 <w:szCs w:val="22"/>
                 <w:color w:val="000000"/>
               </w:rPr>
-              <w:t xml:space="preserve">80.26</w:t>
-            </w:r>
-          </w:p>
-        </w:tc>
-        <w:tc>
-          <w:tcPr>
-            <w:tcBorders/>
-            <w:shd w:val="clear" w:color="auto" w:fill="FFFFFF"/>
-            <w:tcMar>
-              <w:top w:w="0" w:type="dxa"/>
-              <w:bottom w:w="0" w:type="dxa"/>
-              <w:left w:w="0" w:type="dxa"/>
-              <w:right w:w="0" w:type="dxa"/>
-            </w:tcMar>
-            <w:vAlign w:val="center"/>
-          </w:tcPr>
-          <w:p>
-            <w:pPr>
-              <w:jc w:val="left"/>
-              <w:spacing w:after="100" w:before="100" w:line="240"/>
-              <w:ind w:firstLine="0" w:left="100" w:right="100"/>
-            </w:pPr>
-            <w:r xmlns:w="http://schemas.openxmlformats.org/wordprocessingml/2006/main" xmlns:wp="http://schemas.openxmlformats.org/drawingml/2006/wordprocessingDrawing" xmlns:r="http://schemas.openxmlformats.org/officeDocument/2006/relationships" xmlns:w14="http://schemas.microsoft.com/office/word/2010/wordml">
-              <w:rPr>
-                <w:rFonts w:ascii="Arial" w:hAnsi="Arial" w:eastAsia="Arial" w:cs="Arial"/>
-                <w:sz w:val="22"/>
-                <w:szCs w:val="22"/>
-                <w:color w:val="000000"/>
-              </w:rPr>
-              <w:t xml:space="preserve">80.26</w:t>
+              <w:t xml:space="preserve">157.86</w:t>
+            </w:r>
+          </w:p>
+        </w:tc>
+        <w:tc>
+          <w:tcPr>
+            <w:tcBorders/>
+            <w:shd w:val="clear" w:color="auto" w:fill="FFFFFF"/>
+            <w:tcMar>
+              <w:top w:w="0" w:type="dxa"/>
+              <w:bottom w:w="0" w:type="dxa"/>
+              <w:left w:w="0" w:type="dxa"/>
+              <w:right w:w="0" w:type="dxa"/>
+            </w:tcMar>
+            <w:vAlign w:val="center"/>
+          </w:tcPr>
+          <w:p>
+            <w:pPr>
+              <w:jc w:val="left"/>
+              <w:spacing w:after="100" w:before="100" w:line="240"/>
+              <w:ind w:firstLine="0" w:left="100" w:right="100"/>
+            </w:pPr>
+            <w:r xmlns:w="http://schemas.openxmlformats.org/wordprocessingml/2006/main" xmlns:wp="http://schemas.openxmlformats.org/drawingml/2006/wordprocessingDrawing" xmlns:r="http://schemas.openxmlformats.org/officeDocument/2006/relationships" xmlns:w14="http://schemas.microsoft.com/office/word/2010/wordml">
+              <w:rPr>
+                <w:rFonts w:ascii="Arial" w:hAnsi="Arial" w:eastAsia="Arial" w:cs="Arial"/>
+                <w:sz w:val="22"/>
+                <w:szCs w:val="22"/>
+                <w:color w:val="000000"/>
+              </w:rPr>
+              <w:t xml:space="preserve">2.65</w:t>
             </w:r>
           </w:p>
         </w:tc>
@@ -2835,36 +3666,36 @@
                 <w:szCs w:val="22"/>
                 <w:color w:val="000000"/>
               </w:rPr>
-              <w:t xml:space="preserve">134.81</w:t>
-            </w:r>
-          </w:p>
-        </w:tc>
-        <w:tc>
-          <w:tcPr>
-            <w:tcBorders/>
-            <w:shd w:val="clear" w:color="auto" w:fill="CAFF70"/>
-            <w:tcMar>
-              <w:top w:w="0" w:type="dxa"/>
-              <w:bottom w:w="0" w:type="dxa"/>
-              <w:left w:w="0" w:type="dxa"/>
-              <w:right w:w="0" w:type="dxa"/>
-            </w:tcMar>
-            <w:vAlign w:val="center"/>
-          </w:tcPr>
-          <w:p>
-            <w:pPr>
-              <w:jc w:val="left"/>
-              <w:spacing w:after="100" w:before="100" w:line="240"/>
-              <w:ind w:firstLine="0" w:left="100" w:right="100"/>
-            </w:pPr>
-            <w:r xmlns:w="http://schemas.openxmlformats.org/wordprocessingml/2006/main" xmlns:wp="http://schemas.openxmlformats.org/drawingml/2006/wordprocessingDrawing" xmlns:r="http://schemas.openxmlformats.org/officeDocument/2006/relationships" xmlns:w14="http://schemas.microsoft.com/office/word/2010/wordml">
-              <w:rPr>
-                <w:rFonts w:ascii="Arial" w:hAnsi="Arial" w:eastAsia="Arial" w:cs="Arial"/>
-                <w:sz w:val="22"/>
-                <w:szCs w:val="22"/>
-                <w:color w:val="000000"/>
-              </w:rPr>
-              <w:t xml:space="preserve">134.81</w:t>
+              <w:t xml:space="preserve">267.46</w:t>
+            </w:r>
+          </w:p>
+        </w:tc>
+        <w:tc>
+          <w:tcPr>
+            <w:tcBorders/>
+            <w:shd w:val="clear" w:color="auto" w:fill="FFFFFF"/>
+            <w:tcMar>
+              <w:top w:w="0" w:type="dxa"/>
+              <w:bottom w:w="0" w:type="dxa"/>
+              <w:left w:w="0" w:type="dxa"/>
+              <w:right w:w="0" w:type="dxa"/>
+            </w:tcMar>
+            <w:vAlign w:val="center"/>
+          </w:tcPr>
+          <w:p>
+            <w:pPr>
+              <w:jc w:val="left"/>
+              <w:spacing w:after="100" w:before="100" w:line="240"/>
+              <w:ind w:firstLine="0" w:left="100" w:right="100"/>
+            </w:pPr>
+            <w:r xmlns:w="http://schemas.openxmlformats.org/wordprocessingml/2006/main" xmlns:wp="http://schemas.openxmlformats.org/drawingml/2006/wordprocessingDrawing" xmlns:r="http://schemas.openxmlformats.org/officeDocument/2006/relationships" xmlns:w14="http://schemas.microsoft.com/office/word/2010/wordml">
+              <w:rPr>
+                <w:rFonts w:ascii="Arial" w:hAnsi="Arial" w:eastAsia="Arial" w:cs="Arial"/>
+                <w:sz w:val="22"/>
+                <w:szCs w:val="22"/>
+                <w:color w:val="000000"/>
+              </w:rPr>
+              <w:t xml:space="preserve">2.16</w:t>
             </w:r>
           </w:p>
         </w:tc>
@@ -2993,7 +3824,7 @@
         <w:tc>
           <w:tcPr>
             <w:tcBorders/>
-            <w:shd w:val="clear" w:color="auto" w:fill="FFFFFF"/>
+            <w:shd w:val="clear" w:color="auto" w:fill="CAFF70"/>
             <w:tcMar>
               <w:top w:w="0" w:type="dxa"/>
               <w:bottom w:w="0" w:type="dxa"/>
@@ -3080,7 +3911,7 @@
         <w:tc>
           <w:tcPr>
             <w:tcBorders/>
-            <w:shd w:val="clear" w:color="auto" w:fill="FFFFFF"/>
+            <w:shd w:val="clear" w:color="auto" w:fill="CAFF70"/>
             <w:tcMar>
               <w:top w:w="0" w:type="dxa"/>
               <w:bottom w:w="0" w:type="dxa"/>
@@ -3131,36 +3962,36 @@
                 <w:szCs w:val="22"/>
                 <w:color w:val="000000"/>
               </w:rPr>
-              <w:t xml:space="preserve">99.52 ± 27.93</w:t>
-            </w:r>
-          </w:p>
-        </w:tc>
-        <w:tc>
-          <w:tcPr>
-            <w:tcBorders/>
-            <w:shd w:val="clear" w:color="auto" w:fill="FFFFFF"/>
-            <w:tcMar>
-              <w:top w:w="0" w:type="dxa"/>
-              <w:bottom w:w="0" w:type="dxa"/>
-              <w:left w:w="0" w:type="dxa"/>
-              <w:right w:w="0" w:type="dxa"/>
-            </w:tcMar>
-            <w:vAlign w:val="center"/>
-          </w:tcPr>
-          <w:p>
-            <w:pPr>
-              <w:jc w:val="left"/>
-              <w:spacing w:after="100" w:before="100" w:line="240"/>
-              <w:ind w:firstLine="0" w:left="100" w:right="100"/>
-            </w:pPr>
-            <w:r xmlns:w="http://schemas.openxmlformats.org/wordprocessingml/2006/main" xmlns:wp="http://schemas.openxmlformats.org/drawingml/2006/wordprocessingDrawing" xmlns:r="http://schemas.openxmlformats.org/officeDocument/2006/relationships" xmlns:w14="http://schemas.microsoft.com/office/word/2010/wordml">
-              <w:rPr>
-                <w:rFonts w:ascii="Arial" w:hAnsi="Arial" w:eastAsia="Arial" w:cs="Arial"/>
-                <w:sz w:val="22"/>
-                <w:szCs w:val="22"/>
-                <w:color w:val="000000"/>
-              </w:rPr>
-              <w:t xml:space="preserve">99.52 ± 27.93</w:t>
+              <w:t xml:space="preserve">196.51 ± 56.14</w:t>
+            </w:r>
+          </w:p>
+        </w:tc>
+        <w:tc>
+          <w:tcPr>
+            <w:tcBorders/>
+            <w:shd w:val="clear" w:color="auto" w:fill="FFFFFF"/>
+            <w:tcMar>
+              <w:top w:w="0" w:type="dxa"/>
+              <w:bottom w:w="0" w:type="dxa"/>
+              <w:left w:w="0" w:type="dxa"/>
+              <w:right w:w="0" w:type="dxa"/>
+            </w:tcMar>
+            <w:vAlign w:val="center"/>
+          </w:tcPr>
+          <w:p>
+            <w:pPr>
+              <w:jc w:val="left"/>
+              <w:spacing w:after="100" w:before="100" w:line="240"/>
+              <w:ind w:firstLine="0" w:left="100" w:right="100"/>
+            </w:pPr>
+            <w:r xmlns:w="http://schemas.openxmlformats.org/wordprocessingml/2006/main" xmlns:wp="http://schemas.openxmlformats.org/drawingml/2006/wordprocessingDrawing" xmlns:r="http://schemas.openxmlformats.org/officeDocument/2006/relationships" xmlns:w14="http://schemas.microsoft.com/office/word/2010/wordml">
+              <w:rPr>
+                <w:rFonts w:ascii="Arial" w:hAnsi="Arial" w:eastAsia="Arial" w:cs="Arial"/>
+                <w:sz w:val="22"/>
+                <w:szCs w:val="22"/>
+                <w:color w:val="000000"/>
+              </w:rPr>
+              <w:t xml:space="preserve">2.53 ± 0.53</w:t>
             </w:r>
           </w:p>
         </w:tc>
@@ -3441,7 +4272,7 @@
                 <w:szCs w:val="22"/>
                 <w:color w:val="000000"/>
               </w:rPr>
-              <w:t xml:space="preserve">59.83 ± 58.78</w:t>
+              <w:t xml:space="preserve">117.35 ± 117.33</w:t>
             </w:r>
           </w:p>
         </w:tc>
@@ -3472,7 +4303,7 @@
                 <w:szCs w:val="22"/>
                 <w:color w:val="000000"/>
               </w:rPr>
-              <w:t xml:space="preserve">59.83 ± 58.78</w:t>
+              <w:t xml:space="preserve">2.32 ± 0.42</w:t>
             </w:r>
           </w:p>
         </w:tc>
@@ -3540,7 +4371,8 @@
         </w:tc>
       </w:tr>
     </w:tbl>
-    <w:bookmarkEnd w:id="59"/>
+    <w:bookmarkEnd w:id="60"/>
+    <w:bookmarkEnd w:id="61"/>
     <w:sectPr/>
   </w:body>
 </w:document>

</xml_diff>